<commit_message>
Filled READMEs, made lab2 report
</commit_message>
<xml_diff>
--- a/Lab2/312_Kutsenko_2.docx
+++ b/Lab2/312_Kutsenko_2.docx
@@ -190,7 +190,7 @@
           <w:szCs w:val="28"/>
           <w:lang w:val="ru-RU"/>
         </w:rPr>
-        <w:t xml:space="preserve">О </w:t>
+        <w:t>О ВЫПОЛНЕНИИ ЛАБОРАТОРНОЙ РАБОТЫ №</w:t>
       </w:r>
       <w:r>
         <w:rPr>
@@ -200,7 +200,7 @@
           <w:szCs w:val="28"/>
           <w:lang w:val="ru-RU"/>
         </w:rPr>
-        <w:t>ВЫПОЛНЕНИИ ЛАБОРАТОРНОЙ РАБОТЫ №1</w:t>
+        <w:t>2</w:t>
       </w:r>
     </w:p>
     <w:p>
@@ -233,29 +233,7 @@
           <w:szCs w:val="28"/>
           <w:lang w:val="ru-RU"/>
         </w:rPr>
-        <w:t>«</w:t>
-      </w:r>
-      <w:r>
-        <w:rPr>
-          <w:rFonts w:ascii="Times New Roman" w:hAnsi="Times New Roman"/>
-          <w:b/>
-          <w:bCs/>
-          <w:sz w:val="28"/>
-          <w:szCs w:val="28"/>
-          <w:lang w:val="ru-RU"/>
-        </w:rPr>
-        <w:t>КОМПЬЮТЕРНАЯ ГРАФИКА</w:t>
-      </w:r>
-      <w:r>
-        <w:rPr>
-          <w:rFonts w:ascii="Times New Roman" w:hAnsi="Times New Roman"/>
-          <w:b/>
-          <w:bCs/>
-          <w:sz w:val="28"/>
-          <w:szCs w:val="28"/>
-          <w:lang w:val="ru-RU"/>
-        </w:rPr>
-        <w:t>»</w:t>
+        <w:t>«КОМПЬЮТЕРНАЯ ГРАФИКА»</w:t>
       </w:r>
     </w:p>
     <w:p>
@@ -1183,7 +1161,7 @@
           <w:szCs w:val="28"/>
           <w:lang w:val="ru-RU"/>
         </w:rPr>
-        <w:t>Основы 2D-графики и трансформаций</w:t>
+        <w:t>Основы 3D-графики и проекция</w:t>
       </w:r>
     </w:p>
     <w:p>
@@ -1216,7 +1194,7 @@
           <w:szCs w:val="28"/>
           <w:lang w:val="ru-RU"/>
         </w:rPr>
-        <w:t xml:space="preserve"> Научиться работать с графическим API для отрисовки 2D-примитивов, освоить основные 2D-трансформации (перемещение, масштабирование, поворот) и изучить алгоритмы построения 2D-кривых. Для этого использовать на выбор С++ (OpenGL + SFML) или C# (OpenTK). Программа должна работать в реальном времени, обновляя изображение в цикле. Визуальный результат необходимо продемонстрировать на экране с возможностью управления через интерфейс.</w:t>
+        <w:t xml:space="preserve"> Программа должна работать в реальном времени, с возможностью динамической смены проекции и трансформаций объектов. Все объекты должны корректно отрисовываться с учетом проекции и иметь возможность взаимодействия с пользователем.</w:t>
       </w:r>
     </w:p>
     <w:p>
@@ -1240,37 +1218,15 @@
           <w:szCs w:val="32"/>
           <w:lang w:val="ru-RU"/>
         </w:rPr>
-        <w:t xml:space="preserve">Вариант </w:t>
-      </w:r>
-      <w:r>
-        <w:rPr>
-          <w:rFonts w:ascii="Times New Roman" w:hAnsi="Times New Roman"/>
-          <w:b/>
-          <w:bCs/>
+        <w:t>Вариант №12:</w:t>
+      </w:r>
+      <w:r>
+        <w:rPr>
+          <w:rFonts w:ascii="Times New Roman" w:hAnsi="Times New Roman"/>
           <w:sz w:val="32"/>
           <w:szCs w:val="32"/>
           <w:lang w:val="ru-RU"/>
         </w:rPr>
-        <w:t>№</w:t>
-      </w:r>
-      <w:r>
-        <w:rPr>
-          <w:rFonts w:ascii="Times New Roman" w:hAnsi="Times New Roman"/>
-          <w:b/>
-          <w:bCs/>
-          <w:sz w:val="32"/>
-          <w:szCs w:val="32"/>
-          <w:lang w:val="ru-RU"/>
-        </w:rPr>
-        <w:t>12:</w:t>
-      </w:r>
-      <w:r>
-        <w:rPr>
-          <w:rFonts w:ascii="Times New Roman" w:hAnsi="Times New Roman"/>
-          <w:sz w:val="32"/>
-          <w:szCs w:val="32"/>
-          <w:lang w:val="ru-RU"/>
-        </w:rPr>
         <w:t xml:space="preserve"> </w:t>
       </w:r>
       <w:r>
@@ -1280,34 +1236,79 @@
           <w:szCs w:val="28"/>
           <w:lang w:val="ru-RU"/>
         </w:rPr>
-        <w:t>П</w:t>
-      </w:r>
-      <w:r>
-        <w:rPr>
-          <w:rFonts w:ascii="Times New Roman" w:hAnsi="Times New Roman"/>
-          <w:sz w:val="28"/>
-          <w:szCs w:val="28"/>
-          <w:lang w:val="ru-RU"/>
-        </w:rPr>
-        <w:t xml:space="preserve">остроение ломаной кривой (Poly-Line) -  </w:t>
-      </w:r>
-      <w:r>
-        <w:rPr>
-          <w:rFonts w:ascii="Times New Roman" w:hAnsi="Times New Roman"/>
-          <w:sz w:val="28"/>
-          <w:szCs w:val="28"/>
-          <w:lang w:val="ru-RU"/>
-        </w:rPr>
-        <w:t>р</w:t>
-      </w:r>
-      <w:r>
-        <w:rPr>
-          <w:rFonts w:ascii="Times New Roman" w:hAnsi="Times New Roman"/>
-          <w:sz w:val="28"/>
-          <w:szCs w:val="28"/>
-          <w:lang w:val="ru-RU"/>
-        </w:rPr>
-        <w:t>еализ</w:t>
+        <w:t xml:space="preserve">Построение сцены с двухточечной перспективой - </w:t>
+      </w:r>
+      <w:r>
+        <w:rPr>
+          <w:rFonts w:ascii="Times New Roman" w:hAnsi="Times New Roman"/>
+          <w:sz w:val="28"/>
+          <w:szCs w:val="28"/>
+          <w:lang w:val="ru-RU"/>
+        </w:rPr>
+        <w:t>п</w:t>
+      </w:r>
+      <w:r>
+        <w:rPr>
+          <w:rFonts w:ascii="Times New Roman" w:hAnsi="Times New Roman"/>
+          <w:sz w:val="28"/>
+          <w:szCs w:val="28"/>
+          <w:lang w:val="ru-RU"/>
+        </w:rPr>
+        <w:t>остро</w:t>
+      </w:r>
+      <w:r>
+        <w:rPr>
+          <w:rFonts w:ascii="Times New Roman" w:hAnsi="Times New Roman"/>
+          <w:sz w:val="28"/>
+          <w:szCs w:val="28"/>
+          <w:lang w:val="ru-RU"/>
+        </w:rPr>
+        <w:t>и</w:t>
+      </w:r>
+      <w:r>
+        <w:rPr>
+          <w:rFonts w:ascii="Times New Roman" w:hAnsi="Times New Roman"/>
+          <w:sz w:val="28"/>
+          <w:szCs w:val="28"/>
+          <w:lang w:val="ru-RU"/>
+        </w:rPr>
+        <w:t>т</w:t>
+      </w:r>
+      <w:r>
+        <w:rPr>
+          <w:rFonts w:ascii="Times New Roman" w:hAnsi="Times New Roman"/>
+          <w:sz w:val="28"/>
+          <w:szCs w:val="28"/>
+          <w:lang w:val="ru-RU"/>
+        </w:rPr>
+        <w:t>ь</w:t>
+      </w:r>
+      <w:r>
+        <w:rPr>
+          <w:rFonts w:ascii="Times New Roman" w:hAnsi="Times New Roman"/>
+          <w:sz w:val="28"/>
+          <w:szCs w:val="28"/>
+          <w:lang w:val="ru-RU"/>
+        </w:rPr>
+        <w:t xml:space="preserve"> несколько объектов (куб, пирамиду, цилиндр) и разместит</w:t>
+      </w:r>
+      <w:r>
+        <w:rPr>
+          <w:rFonts w:ascii="Times New Roman" w:hAnsi="Times New Roman"/>
+          <w:sz w:val="28"/>
+          <w:szCs w:val="28"/>
+          <w:lang w:val="ru-RU"/>
+        </w:rPr>
+        <w:t>ь</w:t>
+      </w:r>
+      <w:r>
+        <w:rPr>
+          <w:rFonts w:ascii="Times New Roman" w:hAnsi="Times New Roman"/>
+          <w:sz w:val="28"/>
+          <w:szCs w:val="28"/>
+          <w:lang w:val="ru-RU"/>
+        </w:rPr>
+        <w:t xml:space="preserve"> их на сцене. Реализ</w:t>
       </w:r>
       <w:r>
         <w:rPr>
@@ -1325,7 +1326,7 @@
           <w:szCs w:val="28"/>
           <w:lang w:val="ru-RU"/>
         </w:rPr>
-        <w:t xml:space="preserve"> отрисовку ломаной кривой через несколько контрольных точек, которые можно перемещать. Обеспеч</w:t>
+        <w:t xml:space="preserve"> двухточечную перспективу (с двумя точками схода). Добав</w:t>
       </w:r>
       <w:r>
         <w:rPr>
@@ -1343,79 +1344,7 @@
           <w:szCs w:val="28"/>
           <w:lang w:val="ru-RU"/>
         </w:rPr>
-        <w:t xml:space="preserve"> динамическое обновление кривой при перемещении контрольных точек. Добав</w:t>
-      </w:r>
-      <w:r>
-        <w:rPr>
-          <w:rFonts w:ascii="Times New Roman" w:hAnsi="Times New Roman"/>
-          <w:sz w:val="28"/>
-          <w:szCs w:val="28"/>
-          <w:lang w:val="ru-RU"/>
-        </w:rPr>
-        <w:t>ить</w:t>
-      </w:r>
-      <w:r>
-        <w:rPr>
-          <w:rFonts w:ascii="Times New Roman" w:hAnsi="Times New Roman"/>
-          <w:sz w:val="28"/>
-          <w:szCs w:val="28"/>
-          <w:lang w:val="ru-RU"/>
-        </w:rPr>
-        <w:t xml:space="preserve"> возможность </w:t>
-      </w:r>
-      <w:r>
-        <w:rPr>
-          <w:rFonts w:ascii="Times New Roman" w:hAnsi="Times New Roman"/>
-          <w:sz w:val="28"/>
-          <w:szCs w:val="28"/>
-          <w:lang w:val="ru-RU"/>
-        </w:rPr>
-        <w:t xml:space="preserve">создания </w:t>
-      </w:r>
-      <w:r>
-        <w:rPr>
-          <w:rFonts w:ascii="Times New Roman" w:hAnsi="Times New Roman"/>
-          <w:sz w:val="28"/>
-          <w:szCs w:val="28"/>
-          <w:lang w:val="ru-RU"/>
-        </w:rPr>
-        <w:t xml:space="preserve">и удаления точек через интерфейс. </w:t>
-      </w:r>
-      <w:r>
-        <w:rPr>
-          <w:rFonts w:ascii="Times New Roman" w:hAnsi="Times New Roman"/>
-          <w:sz w:val="28"/>
-          <w:szCs w:val="28"/>
-          <w:lang w:val="ru-RU" w:eastAsia="zh-CN" w:bidi="hi-IN"/>
-        </w:rPr>
-        <w:t>Дополнительно</w:t>
-      </w:r>
-      <w:r>
-        <w:rPr>
-          <w:rFonts w:ascii="Times New Roman" w:hAnsi="Times New Roman"/>
-          <w:sz w:val="28"/>
-          <w:szCs w:val="28"/>
-          <w:lang w:val="ru-RU"/>
-        </w:rPr>
-        <w:t xml:space="preserve">: </w:t>
-      </w:r>
-      <w:r>
-        <w:rPr>
-          <w:rFonts w:ascii="Times New Roman" w:hAnsi="Times New Roman"/>
-          <w:sz w:val="28"/>
-          <w:szCs w:val="28"/>
-          <w:lang w:val="ru-RU"/>
-        </w:rPr>
-        <w:t>р</w:t>
-      </w:r>
-      <w:r>
-        <w:rPr>
-          <w:rFonts w:ascii="Times New Roman" w:hAnsi="Times New Roman"/>
-          <w:sz w:val="28"/>
-          <w:szCs w:val="28"/>
-          <w:lang w:val="ru-RU"/>
-        </w:rPr>
-        <w:t>еализ</w:t>
+        <w:t xml:space="preserve"> возможность перемещения объектов на сцене и наблюдения за изменением их положения относительно точек схода. Дополнительно: Реализ</w:t>
       </w:r>
       <w:r>
         <w:rPr>
@@ -1433,7 +1362,7 @@
           <w:szCs w:val="28"/>
           <w:lang w:val="ru-RU"/>
         </w:rPr>
-        <w:t xml:space="preserve"> возможность изменения формы кривой со временем, где точки автоматически перемещаются.</w:t>
+        <w:t xml:space="preserve"> возможность перемещения самих точек схода.</w:t>
       </w:r>
     </w:p>
     <w:p>
@@ -1491,7 +1420,18 @@
           <w:szCs w:val="28"/>
           <w:lang w:val="ru-RU"/>
         </w:rPr>
-        <w:t>Для выполнения данной лабораторной работы я использовал библиотеку SFML, в которой уже есть готовый инструментарий для отрисовки простых 2Д-фигур и взаимодействия с пользователем.</w:t>
+        <w:t>Для выполнения данной лабораторной работы я использовал библиотеку SFML</w:t>
+      </w:r>
+      <w:r>
+        <w:rPr>
+          <w:rFonts w:ascii="Times New Roman" w:hAnsi="Times New Roman"/>
+          <w:b w:val="false"/>
+          <w:bCs w:val="false"/>
+          <w:sz w:val="28"/>
+          <w:szCs w:val="28"/>
+          <w:lang w:val="ru-RU"/>
+        </w:rPr>
+        <w:t xml:space="preserve"> в целях работы с окном отрисовки и считыванием ввода пользователя и modern OpenGL для работы с отрисовкой фигур.</w:t>
       </w:r>
     </w:p>
     <w:p>
@@ -1522,7 +1462,7 @@
           <w:szCs w:val="28"/>
           <w:lang w:val="ru-RU"/>
         </w:rPr>
-        <w:t>Программа состоит из двух циклов while, которые называют game loop и event loop. В начале game loop происходит проверка на то, не случился ли какой-нибудь прописанный пользователем event — в данной лабораторной работе это исключительно действия со стороны пользователя. Пока такие event’ы будут, программа будет выполнять действия в event loop. Далее в game loop происходит обновление экрана и отрисовка изображения по-новой.</w:t>
+        <w:t>Используются простые vertex и fragment шейдры. В vertex шейдре подаётся матрица модели, камеры и проекции. В fragment шейдре пикселям придаётся определённый цвет.</w:t>
       </w:r>
     </w:p>
     <w:p>
@@ -1553,7 +1493,7 @@
           <w:szCs w:val="28"/>
           <w:lang w:val="ru-RU"/>
         </w:rPr>
-        <w:t>Список ивентов: нажатие ПКМ, удерживание ЛКМ, нажатие СКМ, удерживание пробела.</w:t>
+        <w:t>Включаем GL_DEPTH_TEST, чтобы не отрисовывать полигоны, закрытые другими.</w:t>
       </w:r>
     </w:p>
     <w:p>
@@ -1584,7 +1524,7 @@
           <w:szCs w:val="28"/>
           <w:lang w:val="ru-RU"/>
         </w:rPr>
-        <w:t>При нажатии ПКМ по позиции курсора мыши создаётся точка и заносится в вектор всех точек.</w:t>
+        <w:t>Задаём вершины для отрисовки куба, пирамиды и цилиндра. Создаём по 3 VAO, VAO и EBO, заносим в каждый соответствующие координаты вершин фигур и индексы для отрисовки полигонов.</w:t>
       </w:r>
     </w:p>
     <w:p>
@@ -1615,7 +1555,7 @@
           <w:szCs w:val="28"/>
           <w:lang w:val="ru-RU"/>
         </w:rPr>
-        <w:t>При нажатии СКМ удаляется точка.</w:t>
+        <w:t>Создаём OpenGL программу и подсоединяем к ней шейдры. Задаём матрицы камеры и проекции, матрицу модели меняем для каждой фигуры при отрисовке. Задаём отдельно цвета для каждой фигуры.</w:t>
       </w:r>
     </w:p>
     <w:p>
@@ -1646,64 +1586,55 @@
           <w:szCs w:val="28"/>
           <w:lang w:val="ru-RU"/>
         </w:rPr>
-        <w:t>При нажатии ЛКМ «захватывается» точка, на которую нажимаем, после чего пока ЛКМ не отпущена, мы можем двигать точку по экрану.</w:t>
-      </w:r>
-    </w:p>
-    <w:p>
-      <w:pPr>
-        <w:pStyle w:val="Normal"/>
-        <w:widowControl/>
-        <w:suppressAutoHyphens w:val="true"/>
-        <w:bidi w:val="0"/>
-        <w:spacing w:before="0" w:after="0"/>
-        <w:ind w:left="0" w:right="0" w:firstLine="737"/>
+        <w:t>В зависимости от ввода пользователя меняем матрицы моделей — перемещаем фигуры по осям XY. Затем очищаем экран и для каждой из 3 фигур передаём соответствующую матрицу модели, выбираем соответствующий фигуре VAO и рисуем все элементы. Для лучшей видимости рисуем вместе полигоны и их границы, так чётче видны очертания фигуры.</w:t>
+      </w:r>
+    </w:p>
+    <w:p>
+      <w:pPr>
+        <w:pStyle w:val="Normal"/>
+        <w:bidi w:val="0"/>
         <w:jc w:val="both"/>
         <w:rPr>
-          <w:rFonts w:ascii="Times New Roman" w:hAnsi="Times New Roman"/>
-          <w:b w:val="false"/>
-          <w:b w:val="false"/>
-          <w:bCs w:val="false"/>
-          <w:sz w:val="28"/>
-          <w:szCs w:val="28"/>
-          <w:lang w:val="ru-RU"/>
-        </w:rPr>
-      </w:pPr>
-      <w:r>
-        <w:rPr>
-          <w:rFonts w:ascii="Times New Roman" w:hAnsi="Times New Roman"/>
-          <w:b w:val="false"/>
-          <w:bCs w:val="false"/>
-          <w:sz w:val="28"/>
-          <w:szCs w:val="28"/>
-          <w:lang w:val="ru-RU"/>
-        </w:rPr>
-        <w:t>При нажатии пробела включается режим случайного передвижения точек в направлении нижнего правого угла экрана, при отпускании пробела прекращается. Передвижение обеспечивается при помощи рандомайзера и встроенного таймера SFML.</w:t>
-      </w:r>
-    </w:p>
-    <w:p>
-      <w:pPr>
-        <w:pStyle w:val="Normal"/>
-        <w:widowControl/>
-        <w:suppressAutoHyphens w:val="true"/>
-        <w:bidi w:val="0"/>
-        <w:spacing w:before="0" w:after="0"/>
-        <w:ind w:left="0" w:right="0" w:firstLine="737"/>
+          <w:rFonts w:cs="Times New Roman"/>
+          <w:b w:val="false"/>
+          <w:b w:val="false"/>
+          <w:bCs w:val="false"/>
+          <w:sz w:val="28"/>
+          <w:szCs w:val="28"/>
+        </w:rPr>
+      </w:pPr>
+      <w:r>
+        <w:rPr>
+          <w:rFonts w:cs="Times New Roman"/>
+          <w:b w:val="false"/>
+          <w:bCs w:val="false"/>
+          <w:sz w:val="28"/>
+          <w:szCs w:val="28"/>
+        </w:rPr>
+      </w:r>
+    </w:p>
+    <w:p>
+      <w:pPr>
+        <w:pStyle w:val="Normal"/>
+        <w:bidi w:val="0"/>
         <w:jc w:val="both"/>
         <w:rPr>
-          <w:rFonts w:ascii="Times New Roman" w:hAnsi="Times New Roman"/>
-          <w:lang w:val="ru-RU"/>
-        </w:rPr>
-      </w:pPr>
-      <w:r>
-        <w:rPr>
-          <w:rFonts w:ascii="Times New Roman" w:hAnsi="Times New Roman"/>
-          <w:b w:val="false"/>
-          <w:bCs w:val="false"/>
-          <w:sz w:val="28"/>
-          <w:szCs w:val="28"/>
-          <w:lang w:val="ru-RU"/>
-        </w:rPr>
-        <w:t>При отрисовке сначала отображаются точки, потом берутся их координаты и по ним строятся линии.</w:t>
+          <w:rFonts w:cs="Times New Roman"/>
+          <w:b w:val="false"/>
+          <w:b w:val="false"/>
+          <w:bCs w:val="false"/>
+          <w:sz w:val="28"/>
+          <w:szCs w:val="28"/>
+        </w:rPr>
+      </w:pPr>
+      <w:r>
+        <w:rPr>
+          <w:rFonts w:cs="Times New Roman"/>
+          <w:b w:val="false"/>
+          <w:bCs w:val="false"/>
+          <w:sz w:val="28"/>
+          <w:szCs w:val="28"/>
+        </w:rPr>
       </w:r>
     </w:p>
     <w:p>
@@ -1722,8 +1653,11 @@
       </w:pPr>
       <w:r>
         <w:rPr>
-          <w:rFonts w:ascii="Times New Roman" w:hAnsi="Times New Roman"/>
-          <w:lang w:val="ru-RU"/>
+          <w:rFonts w:cs="Times New Roman"/>
+          <w:b w:val="false"/>
+          <w:bCs w:val="false"/>
+          <w:sz w:val="28"/>
+          <w:szCs w:val="28"/>
         </w:rPr>
       </w:r>
     </w:p>
@@ -1743,37 +1677,19 @@
       </w:pPr>
       <w:r>
         <w:rPr>
-          <w:rFonts w:ascii="Times New Roman" w:hAnsi="Times New Roman"/>
-          <w:lang w:val="ru-RU"/>
-        </w:rPr>
-      </w:r>
-    </w:p>
-    <w:p>
-      <w:pPr>
-        <w:pStyle w:val="Normal"/>
-        <w:bidi w:val="0"/>
-        <w:jc w:val="both"/>
-        <w:rPr>
           <w:rFonts w:cs="Times New Roman"/>
           <w:b w:val="false"/>
-          <w:b w:val="false"/>
-          <w:bCs w:val="false"/>
-          <w:sz w:val="28"/>
-          <w:szCs w:val="28"/>
-        </w:rPr>
-      </w:pPr>
-      <w:r>
-        <w:rPr>
-          <w:rFonts w:ascii="Times New Roman" w:hAnsi="Times New Roman"/>
-          <w:lang w:val="ru-RU"/>
-        </w:rPr>
-      </w:r>
-    </w:p>
-    <w:p>
-      <w:pPr>
-        <w:pStyle w:val="Normal"/>
-        <w:bidi w:val="0"/>
-        <w:jc w:val="both"/>
+          <w:bCs w:val="false"/>
+          <w:sz w:val="28"/>
+          <w:szCs w:val="28"/>
+        </w:rPr>
+      </w:r>
+    </w:p>
+    <w:p>
+      <w:pPr>
+        <w:pStyle w:val="Normal"/>
+        <w:bidi w:val="0"/>
+        <w:jc w:val="left"/>
         <w:rPr>
           <w:rFonts w:cs="Times New Roman"/>
           <w:b w:val="false"/>
@@ -1785,8 +1701,11 @@
       </w:pPr>
       <w:r>
         <w:rPr>
-          <w:rFonts w:ascii="Times New Roman" w:hAnsi="Times New Roman"/>
-          <w:lang w:val="ru-RU"/>
+          <w:rFonts w:cs="Times New Roman"/>
+          <w:b w:val="false"/>
+          <w:bCs w:val="false"/>
+          <w:sz w:val="28"/>
+          <w:szCs w:val="28"/>
         </w:rPr>
       </w:r>
     </w:p>
@@ -1806,8 +1725,11 @@
       </w:pPr>
       <w:r>
         <w:rPr>
-          <w:rFonts w:ascii="Times New Roman" w:hAnsi="Times New Roman"/>
-          <w:lang w:val="ru-RU"/>
+          <w:rFonts w:cs="Times New Roman"/>
+          <w:b w:val="false"/>
+          <w:bCs w:val="false"/>
+          <w:sz w:val="28"/>
+          <w:szCs w:val="28"/>
         </w:rPr>
       </w:r>
     </w:p>
@@ -1827,8 +1749,11 @@
       </w:pPr>
       <w:r>
         <w:rPr>
-          <w:rFonts w:ascii="Times New Roman" w:hAnsi="Times New Roman"/>
-          <w:lang w:val="ru-RU"/>
+          <w:rFonts w:cs="Times New Roman"/>
+          <w:b w:val="false"/>
+          <w:bCs w:val="false"/>
+          <w:sz w:val="28"/>
+          <w:szCs w:val="28"/>
         </w:rPr>
       </w:r>
     </w:p>
@@ -1848,8 +1773,11 @@
       </w:pPr>
       <w:r>
         <w:rPr>
-          <w:rFonts w:ascii="Times New Roman" w:hAnsi="Times New Roman"/>
-          <w:lang w:val="ru-RU"/>
+          <w:rFonts w:cs="Times New Roman"/>
+          <w:b w:val="false"/>
+          <w:bCs w:val="false"/>
+          <w:sz w:val="28"/>
+          <w:szCs w:val="28"/>
         </w:rPr>
       </w:r>
     </w:p>
@@ -1869,8 +1797,11 @@
       </w:pPr>
       <w:r>
         <w:rPr>
-          <w:rFonts w:ascii="Times New Roman" w:hAnsi="Times New Roman"/>
-          <w:lang w:val="ru-RU"/>
+          <w:rFonts w:cs="Times New Roman"/>
+          <w:b w:val="false"/>
+          <w:bCs w:val="false"/>
+          <w:sz w:val="28"/>
+          <w:szCs w:val="28"/>
         </w:rPr>
       </w:r>
     </w:p>
@@ -1880,12 +1811,8 @@
         <w:bidi w:val="0"/>
         <w:jc w:val="left"/>
         <w:rPr>
-          <w:rFonts w:cs="Times New Roman"/>
-          <w:b w:val="false"/>
-          <w:b w:val="false"/>
-          <w:bCs w:val="false"/>
-          <w:sz w:val="28"/>
-          <w:szCs w:val="28"/>
+          <w:rFonts w:ascii="Times New Roman" w:hAnsi="Times New Roman"/>
+          <w:lang w:val="ru-RU"/>
         </w:rPr>
       </w:pPr>
       <w:r>
@@ -1902,24 +1829,23 @@
         <w:jc w:val="left"/>
         <w:rPr>
           <w:rFonts w:ascii="Times New Roman" w:hAnsi="Times New Roman"/>
-          <w:lang w:val="ru-RU"/>
-        </w:rPr>
-      </w:pPr>
-      <w:r>
-        <w:rPr>
-          <w:rFonts w:ascii="Times New Roman" w:hAnsi="Times New Roman"/>
-          <w:lang w:val="ru-RU"/>
-        </w:rPr>
+          <w:sz w:val="40"/>
+          <w:szCs w:val="40"/>
+          <w:lang w:val="ru-RU"/>
+        </w:rPr>
+      </w:pPr>
+      <w:r>
+        <w:rPr/>
         <w:drawing>
           <wp:anchor behindDoc="0" distT="0" distB="0" distL="0" distR="0" simplePos="0" locked="0" layoutInCell="0" allowOverlap="1" relativeHeight="2">
             <wp:simplePos x="0" y="0"/>
             <wp:positionH relativeFrom="column">
-              <wp:posOffset>0</wp:posOffset>
+              <wp:align>center</wp:align>
             </wp:positionH>
             <wp:positionV relativeFrom="paragraph">
-              <wp:posOffset>3810</wp:posOffset>
+              <wp:posOffset>635</wp:posOffset>
             </wp:positionV>
-            <wp:extent cx="6120130" cy="3195955"/>
+            <wp:extent cx="6463030" cy="3329940"/>
             <wp:effectExtent l="0" t="0" r="0" b="0"/>
             <wp:wrapSquare wrapText="largest"/>
             <wp:docPr id="1" name="Image1" descr=""/>
@@ -1944,7 +1870,7 @@
                   <pic:spPr bwMode="auto">
                     <a:xfrm>
                       <a:off x="0" y="0"/>
-                      <a:ext cx="6120130" cy="3195955"/>
+                      <a:ext cx="6463030" cy="3329940"/>
                     </a:xfrm>
                     <a:prstGeom prst="rect">
                       <a:avLst/>
@@ -2023,70 +1949,16 @@
           <w:szCs w:val="28"/>
           <w:lang w:val="ru-RU"/>
         </w:rPr>
-        <w:t xml:space="preserve">В ходе данной лабораторной работы ознакомился с основным инструментарием, предоставляемым SFML на C++. </w:t>
-      </w:r>
-      <w:r>
-        <w:rPr>
-          <w:rFonts w:ascii="Times New Roman" w:hAnsi="Times New Roman"/>
-          <w:sz w:val="28"/>
-          <w:szCs w:val="28"/>
-          <w:lang w:val="ru-RU"/>
-        </w:rPr>
-        <w:t>Использовать</w:t>
-      </w:r>
-      <w:r>
-        <w:rPr>
-          <w:rFonts w:ascii="Times New Roman" w:hAnsi="Times New Roman"/>
-          <w:sz w:val="28"/>
-          <w:szCs w:val="28"/>
-          <w:lang w:val="ru-RU"/>
-        </w:rPr>
-        <w:t xml:space="preserve"> SFML был</w:t>
-      </w:r>
-      <w:r>
-        <w:rPr>
-          <w:rFonts w:ascii="Times New Roman" w:hAnsi="Times New Roman"/>
-          <w:sz w:val="28"/>
-          <w:szCs w:val="28"/>
-          <w:lang w:val="ru-RU"/>
-        </w:rPr>
-        <w:t>о</w:t>
-      </w:r>
-      <w:r>
-        <w:rPr>
-          <w:rFonts w:ascii="Times New Roman" w:hAnsi="Times New Roman"/>
-          <w:sz w:val="28"/>
-          <w:szCs w:val="28"/>
-          <w:lang w:val="ru-RU"/>
-        </w:rPr>
-        <w:t xml:space="preserve"> для меня очень интересн</w:t>
-      </w:r>
-      <w:r>
-        <w:rPr>
-          <w:rFonts w:ascii="Times New Roman" w:hAnsi="Times New Roman"/>
-          <w:sz w:val="28"/>
-          <w:szCs w:val="28"/>
-          <w:lang w:val="ru-RU"/>
-        </w:rPr>
-        <w:t>о</w:t>
-      </w:r>
-      <w:r>
-        <w:rPr>
-          <w:rFonts w:ascii="Times New Roman" w:hAnsi="Times New Roman"/>
-          <w:sz w:val="28"/>
-          <w:szCs w:val="28"/>
-          <w:lang w:val="ru-RU"/>
-        </w:rPr>
-        <w:t xml:space="preserve"> — </w:t>
-      </w:r>
-      <w:r>
-        <w:rPr>
-          <w:rFonts w:ascii="Times New Roman" w:hAnsi="Times New Roman"/>
-          <w:sz w:val="28"/>
-          <w:szCs w:val="28"/>
-          <w:lang w:val="ru-RU"/>
-        </w:rPr>
-        <w:t xml:space="preserve">а конкретно прописывать то, как программа взаимодействует с действиями пользователя. </w:t>
+        <w:t xml:space="preserve">В </w:t>
+      </w:r>
+      <w:r>
+        <w:rPr>
+          <w:rFonts w:ascii="Times New Roman" w:hAnsi="Times New Roman"/>
+          <w:sz w:val="28"/>
+          <w:szCs w:val="28"/>
+          <w:lang w:val="ru-RU"/>
+        </w:rPr>
+        <w:t>ходе данной лабораторной работы ознакомился с устройством OpenGL, получил базовые умения работы с шейдрами и изучил принципы проекции. Также в процессе выполнения работы были отточены навыки работы с матрицами трансформации.</w:t>
       </w:r>
     </w:p>
     <w:sectPr>
@@ -2136,7 +2008,7 @@
       <w:kern w:val="2"/>
       <w:sz w:val="24"/>
       <w:szCs w:val="24"/>
-      <w:lang w:eastAsia="zh-CN" w:bidi="hi-IN" w:val="ru-RU"/>
+      <w:lang w:val="ru-RU" w:eastAsia="zh-CN" w:bidi="hi-IN"/>
     </w:rPr>
   </w:style>
   <w:style w:type="paragraph" w:styleId="Heading">

</xml_diff>

<commit_message>
Finished reports and made small changes on 2-3
</commit_message>
<xml_diff>
--- a/Lab2/312_Kutsenko_2.docx
+++ b/Lab2/312_Kutsenko_2.docx
@@ -190,17 +190,7 @@
           <w:szCs w:val="28"/>
           <w:lang w:val="ru-RU"/>
         </w:rPr>
-        <w:t>О ВЫПОЛНЕНИИ ЛАБОРАТОРНОЙ РАБОТЫ №</w:t>
-      </w:r>
-      <w:r>
-        <w:rPr>
-          <w:rFonts w:cs="Times New Roman" w:ascii="Times New Roman" w:hAnsi="Times New Roman"/>
-          <w:b/>
-          <w:sz w:val="28"/>
-          <w:szCs w:val="28"/>
-          <w:lang w:val="ru-RU"/>
-        </w:rPr>
-        <w:t>2</w:t>
+        <w:t>О ВЫПОЛНЕНИИ ЛАБОРАТОРНОЙ РАБОТЫ №2</w:t>
       </w:r>
     </w:p>
     <w:p>
@@ -1236,133 +1226,7 @@
           <w:szCs w:val="28"/>
           <w:lang w:val="ru-RU"/>
         </w:rPr>
-        <w:t xml:space="preserve">Построение сцены с двухточечной перспективой - </w:t>
-      </w:r>
-      <w:r>
-        <w:rPr>
-          <w:rFonts w:ascii="Times New Roman" w:hAnsi="Times New Roman"/>
-          <w:sz w:val="28"/>
-          <w:szCs w:val="28"/>
-          <w:lang w:val="ru-RU"/>
-        </w:rPr>
-        <w:t>п</w:t>
-      </w:r>
-      <w:r>
-        <w:rPr>
-          <w:rFonts w:ascii="Times New Roman" w:hAnsi="Times New Roman"/>
-          <w:sz w:val="28"/>
-          <w:szCs w:val="28"/>
-          <w:lang w:val="ru-RU"/>
-        </w:rPr>
-        <w:t>остро</w:t>
-      </w:r>
-      <w:r>
-        <w:rPr>
-          <w:rFonts w:ascii="Times New Roman" w:hAnsi="Times New Roman"/>
-          <w:sz w:val="28"/>
-          <w:szCs w:val="28"/>
-          <w:lang w:val="ru-RU"/>
-        </w:rPr>
-        <w:t>и</w:t>
-      </w:r>
-      <w:r>
-        <w:rPr>
-          <w:rFonts w:ascii="Times New Roman" w:hAnsi="Times New Roman"/>
-          <w:sz w:val="28"/>
-          <w:szCs w:val="28"/>
-          <w:lang w:val="ru-RU"/>
-        </w:rPr>
-        <w:t>т</w:t>
-      </w:r>
-      <w:r>
-        <w:rPr>
-          <w:rFonts w:ascii="Times New Roman" w:hAnsi="Times New Roman"/>
-          <w:sz w:val="28"/>
-          <w:szCs w:val="28"/>
-          <w:lang w:val="ru-RU"/>
-        </w:rPr>
-        <w:t>ь</w:t>
-      </w:r>
-      <w:r>
-        <w:rPr>
-          <w:rFonts w:ascii="Times New Roman" w:hAnsi="Times New Roman"/>
-          <w:sz w:val="28"/>
-          <w:szCs w:val="28"/>
-          <w:lang w:val="ru-RU"/>
-        </w:rPr>
-        <w:t xml:space="preserve"> несколько объектов (куб, пирамиду, цилиндр) и разместит</w:t>
-      </w:r>
-      <w:r>
-        <w:rPr>
-          <w:rFonts w:ascii="Times New Roman" w:hAnsi="Times New Roman"/>
-          <w:sz w:val="28"/>
-          <w:szCs w:val="28"/>
-          <w:lang w:val="ru-RU"/>
-        </w:rPr>
-        <w:t>ь</w:t>
-      </w:r>
-      <w:r>
-        <w:rPr>
-          <w:rFonts w:ascii="Times New Roman" w:hAnsi="Times New Roman"/>
-          <w:sz w:val="28"/>
-          <w:szCs w:val="28"/>
-          <w:lang w:val="ru-RU"/>
-        </w:rPr>
-        <w:t xml:space="preserve"> их на сцене. Реализ</w:t>
-      </w:r>
-      <w:r>
-        <w:rPr>
-          <w:rFonts w:ascii="Times New Roman" w:hAnsi="Times New Roman"/>
-          <w:sz w:val="28"/>
-          <w:szCs w:val="28"/>
-          <w:lang w:val="ru-RU"/>
-        </w:rPr>
-        <w:t>овать</w:t>
-      </w:r>
-      <w:r>
-        <w:rPr>
-          <w:rFonts w:ascii="Times New Roman" w:hAnsi="Times New Roman"/>
-          <w:sz w:val="28"/>
-          <w:szCs w:val="28"/>
-          <w:lang w:val="ru-RU"/>
-        </w:rPr>
-        <w:t xml:space="preserve"> двухточечную перспективу (с двумя точками схода). Добав</w:t>
-      </w:r>
-      <w:r>
-        <w:rPr>
-          <w:rFonts w:ascii="Times New Roman" w:hAnsi="Times New Roman"/>
-          <w:sz w:val="28"/>
-          <w:szCs w:val="28"/>
-          <w:lang w:val="ru-RU"/>
-        </w:rPr>
-        <w:t>ить</w:t>
-      </w:r>
-      <w:r>
-        <w:rPr>
-          <w:rFonts w:ascii="Times New Roman" w:hAnsi="Times New Roman"/>
-          <w:sz w:val="28"/>
-          <w:szCs w:val="28"/>
-          <w:lang w:val="ru-RU"/>
-        </w:rPr>
-        <w:t xml:space="preserve"> возможность перемещения объектов на сцене и наблюдения за изменением их положения относительно точек схода. Дополнительно: Реализ</w:t>
-      </w:r>
-      <w:r>
-        <w:rPr>
-          <w:rFonts w:ascii="Times New Roman" w:hAnsi="Times New Roman"/>
-          <w:sz w:val="28"/>
-          <w:szCs w:val="28"/>
-          <w:lang w:val="ru-RU"/>
-        </w:rPr>
-        <w:t>овать</w:t>
-      </w:r>
-      <w:r>
-        <w:rPr>
-          <w:rFonts w:ascii="Times New Roman" w:hAnsi="Times New Roman"/>
-          <w:sz w:val="28"/>
-          <w:szCs w:val="28"/>
-          <w:lang w:val="ru-RU"/>
-        </w:rPr>
-        <w:t xml:space="preserve"> возможность перемещения самих точек схода.</w:t>
+        <w:t>Построение сцены с двухточечной перспективой - построить несколько объектов (куб, пирамиду, цилиндр) и разместить их на сцене. Реализовать двухточечную перспективу (с двумя точками схода). Добавить возможность перемещения объектов на сцене и наблюдения за изменением их положения относительно точек схода. Дополнительно: Реализовать возможность перемещения самих точек схода.</w:t>
       </w:r>
     </w:p>
     <w:p>
@@ -1420,18 +1284,7 @@
           <w:szCs w:val="28"/>
           <w:lang w:val="ru-RU"/>
         </w:rPr>
-        <w:t>Для выполнения данной лабораторной работы я использовал библиотеку SFML</w:t>
-      </w:r>
-      <w:r>
-        <w:rPr>
-          <w:rFonts w:ascii="Times New Roman" w:hAnsi="Times New Roman"/>
-          <w:b w:val="false"/>
-          <w:bCs w:val="false"/>
-          <w:sz w:val="28"/>
-          <w:szCs w:val="28"/>
-          <w:lang w:val="ru-RU"/>
-        </w:rPr>
-        <w:t xml:space="preserve"> в целях работы с окном отрисовки и считыванием ввода пользователя и modern OpenGL для работы с отрисовкой фигур.</w:t>
+        <w:t>Для выполнения данной лабораторной работы я использовал библиотеку SFML в целях работы с окном отрисовки и считыванием ввода пользователя и modern OpenGL для работы с отрисовкой фигур.</w:t>
       </w:r>
     </w:p>
     <w:p>
@@ -1586,7 +1439,51 @@
           <w:szCs w:val="28"/>
           <w:lang w:val="ru-RU"/>
         </w:rPr>
-        <w:t>В зависимости от ввода пользователя меняем матрицы моделей — перемещаем фигуры по осям XY. Затем очищаем экран и для каждой из 3 фигур передаём соответствующую матрицу модели, выбираем соответствующий фигуре VAO и рисуем все элементы. Для лучшей видимости рисуем вместе полигоны и их границы, так чётче видны очертания фигуры.</w:t>
+        <w:t>В</w:t>
+      </w:r>
+      <w:r>
+        <w:rPr>
+          <w:rFonts w:ascii="Times New Roman" w:hAnsi="Times New Roman"/>
+          <w:b w:val="false"/>
+          <w:bCs w:val="false"/>
+          <w:sz w:val="28"/>
+          <w:szCs w:val="28"/>
+          <w:lang w:val="ru-RU"/>
+        </w:rPr>
+        <w:t>вод пользователя работает следующим образом:</w:t>
+      </w:r>
+      <w:r>
+        <w:rPr>
+          <w:rFonts w:ascii="Times New Roman" w:hAnsi="Times New Roman"/>
+          <w:b w:val="false"/>
+          <w:bCs w:val="false"/>
+          <w:sz w:val="28"/>
+          <w:szCs w:val="28"/>
+          <w:lang w:val="ru-RU"/>
+        </w:rPr>
+        <w:t xml:space="preserve"> </w:t>
+      </w:r>
+      <w:r>
+        <w:rPr>
+          <w:rFonts w:ascii="Times New Roman" w:hAnsi="Times New Roman"/>
+          <w:b w:val="false"/>
+          <w:bCs w:val="false"/>
+          <w:sz w:val="28"/>
+          <w:szCs w:val="28"/>
+          <w:lang w:val="ru-RU"/>
+        </w:rPr>
+        <w:t>W и S двигают активную фигуру вдоль оси X, A и D двигают активную фигуру вдоль оси Y, цифры 1 2 3 переключают активную фигуру.</w:t>
+      </w:r>
+      <w:r>
+        <w:rPr>
+          <w:rFonts w:ascii="Times New Roman" w:hAnsi="Times New Roman"/>
+          <w:b w:val="false"/>
+          <w:bCs w:val="false"/>
+          <w:sz w:val="28"/>
+          <w:szCs w:val="28"/>
+          <w:lang w:val="ru-RU"/>
+        </w:rPr>
+        <w:t xml:space="preserve"> Затем очищаем экран и для каждой из 3 фигур передаём соответствующую матрицу модели, выбираем соответствующий фигуре VAO и рисуем все элементы. Для лучшей видимости рисуем вместе полигоны и их границы, так чётче видны очертания фигуры.</w:t>
       </w:r>
     </w:p>
     <w:p>
@@ -1835,7 +1732,12 @@
         </w:rPr>
       </w:pPr>
       <w:r>
-        <w:rPr/>
+        <w:rPr>
+          <w:rFonts w:ascii="Times New Roman" w:hAnsi="Times New Roman"/>
+          <w:sz w:val="40"/>
+          <w:szCs w:val="40"/>
+          <w:lang w:val="ru-RU"/>
+        </w:rPr>
         <w:drawing>
           <wp:anchor behindDoc="0" distT="0" distB="0" distL="0" distR="0" simplePos="0" locked="0" layoutInCell="0" allowOverlap="1" relativeHeight="2">
             <wp:simplePos x="0" y="0"/>
@@ -1949,16 +1851,7 @@
           <w:szCs w:val="28"/>
           <w:lang w:val="ru-RU"/>
         </w:rPr>
-        <w:t xml:space="preserve">В </w:t>
-      </w:r>
-      <w:r>
-        <w:rPr>
-          <w:rFonts w:ascii="Times New Roman" w:hAnsi="Times New Roman"/>
-          <w:sz w:val="28"/>
-          <w:szCs w:val="28"/>
-          <w:lang w:val="ru-RU"/>
-        </w:rPr>
-        <w:t>ходе данной лабораторной работы ознакомился с устройством OpenGL, получил базовые умения работы с шейдрами и изучил принципы проекции. Также в процессе выполнения работы были отточены навыки работы с матрицами трансформации.</w:t>
+        <w:t>В ходе данной лабораторной работы ознакомился с устройством OpenGL, получил базовые умения работы с шейдрами и изучил принципы проекции. Также в процессе выполнения работы были отточены навыки работы с матрицами трансформации.</w:t>
       </w:r>
     </w:p>
     <w:sectPr>

</xml_diff>